<commit_message>
Update Projeto integrador Henrique.docx
atualização do canva
</commit_message>
<xml_diff>
--- a/Henrique C Azeredo/Projeto Integrador/Projeto integrador Henrique.docx
+++ b/Henrique C Azeredo/Projeto Integrador/Projeto integrador Henrique.docx
@@ -2649,7 +2649,23 @@
           <w:szCs w:val="24"/>
           <w:lang w:val="pt-BR"/>
         </w:rPr>
-        <w:t xml:space="preserve"> de forma automatica</w:t>
+        <w:t xml:space="preserve"> de forma </w:t>
+      </w:r>
+      <w:r>
+        <w:rPr>
+          <w:rFonts w:ascii="Aptos" w:hAnsi="Aptos" w:eastAsia="Aptos"/>
+          <w:b w:val="0"/>
+          <w:bCs w:val="0"/>
+          <w:i w:val="0"/>
+          <w:iCs w:val="0"/>
+          <w:caps w:val="0"/>
+          <w:smallCaps w:val="0"/>
+          <w:noProof w:val="0"/>
+          <w:sz w:val="24"/>
+          <w:szCs w:val="24"/>
+          <w:lang w:val="pt-BR"/>
+        </w:rPr>
+        <w:t>automática</w:t>
       </w:r>
       <w:r>
         <w:rPr>
@@ -3001,6 +3017,38 @@
           <w:lang w:val="pt-BR"/>
         </w:rPr>
       </w:pPr>
+      <w:r>
+        <w:rPr>
+          <w:rFonts w:ascii="Aptos" w:hAnsi="Aptos" w:eastAsia="Aptos"/>
+          <w:b w:val="0"/>
+          <w:bCs w:val="0"/>
+          <w:i w:val="0"/>
+          <w:iCs w:val="0"/>
+          <w:caps w:val="0"/>
+          <w:smallCaps w:val="0"/>
+          <w:noProof w:val="0"/>
+          <w:sz w:val="24"/>
+          <w:szCs w:val="24"/>
+          <w:lang w:val="pt-BR"/>
+        </w:rPr>
+        <w:t xml:space="preserve">O software irá otimizar </w:t>
+      </w:r>
+      <w:r>
+        <w:rPr>
+          <w:rFonts w:ascii="Aptos" w:hAnsi="Aptos" w:eastAsia="Aptos"/>
+          <w:b w:val="0"/>
+          <w:bCs w:val="0"/>
+          <w:i w:val="0"/>
+          <w:iCs w:val="0"/>
+          <w:caps w:val="0"/>
+          <w:smallCaps w:val="0"/>
+          <w:noProof w:val="0"/>
+          <w:sz w:val="24"/>
+          <w:szCs w:val="24"/>
+          <w:lang w:val="pt-BR"/>
+        </w:rPr>
+        <w:t>o gerenciamento de estoque.</w:t>
+      </w:r>
     </w:p>
     <w:p>
       <w:pPr>
@@ -3079,6 +3127,22 @@
           <w:lang w:val="pt-BR"/>
         </w:rPr>
       </w:pPr>
+      <w:r>
+        <w:rPr>
+          <w:rFonts w:ascii="Aptos" w:hAnsi="Aptos" w:eastAsia="Aptos"/>
+          <w:b w:val="0"/>
+          <w:bCs w:val="0"/>
+          <w:i w:val="0"/>
+          <w:iCs w:val="0"/>
+          <w:caps w:val="0"/>
+          <w:smallCaps w:val="0"/>
+          <w:noProof w:val="0"/>
+          <w:sz w:val="24"/>
+          <w:szCs w:val="24"/>
+          <w:lang w:val="pt-BR"/>
+        </w:rPr>
+        <w:t>Dificuldade de integrar o projeto a um sistema já existente de gerenciamento de estoque.</w:t>
+      </w:r>
     </w:p>
     <w:p>
       <w:pPr>
@@ -3252,6 +3316,9 @@
 <file path=word/intelligence2.xml><?xml version="1.0" encoding="utf-8"?>
 <int2:intelligence xmlns:int2="http://schemas.microsoft.com/office/intelligence/2020/intelligence">
   <int2:observations>
+    <int2:textHash int2:hashCode="54TBoR6yEUSSL4" int2:id="r3sEdEcE">
+      <int2:state int2:type="spell" int2:value="Rejected"/>
+    </int2:textHash>
     <int2:textHash int2:hashCode="yJlKwtstp7C6sH" int2:id="7L26wHtO">
       <int2:state int2:type="spell" int2:value="Rejected"/>
     </int2:textHash>

</xml_diff>